<commit_message>
Added some new lines
Article Demokratie-Antike, which is subdivided in a few sections
</commit_message>
<xml_diff>
--- a/Facharbeit/DemokratieFinal.docx
+++ b/Facharbeit/DemokratieFinal.docx
@@ -733,6 +733,79 @@
           <w:lang w:val="de-DE"/>
         </w:rPr>
         <w:t xml:space="preserve"> gestoppt oder durch neune autoritäre Regierungsformen ersetzt. Falls ein Staat als „moderne Demokratie“ klassifiziert werden möchte, muss dieser Folgende Anforderungen erfüllen.</w:t>
+      </w:r>
+    </w:p>
+    <w:p>
+      <w:pPr>
+        <w:rPr>
+          <w:lang w:val="de-DE"/>
+        </w:rPr>
+      </w:pPr>
+      <w:hyperlink r:id="rId6" w:history="1">
+        <w:r>
+          <w:rPr>
+            <w:rStyle w:val="Hyperlink"/>
+            <w:lang w:val="de-DE"/>
+          </w:rPr>
+          <w:t>https://www.juraforum.de/lexikon/demokratie</w:t>
+        </w:r>
+      </w:hyperlink>
+    </w:p>
+    <w:p>
+      <w:pPr>
+        <w:rPr>
+          <w:lang w:val="de-DE"/>
+        </w:rPr>
+      </w:pPr>
+      <w:r>
+        <w:rPr>
+          <w:lang w:val="de-DE"/>
+        </w:rPr>
+        <w:t>Demokratie in der Antike</w:t>
+      </w:r>
+    </w:p>
+    <w:p>
+      <w:pPr>
+        <w:rPr>
+          <w:lang w:val="de-DE"/>
+        </w:rPr>
+      </w:pPr>
+      <w:r>
+        <w:rPr>
+          <w:lang w:val="de-DE"/>
+        </w:rPr>
+        <w:t>Von der Monarchie zur Demokratie</w:t>
+      </w:r>
+    </w:p>
+    <w:p>
+      <w:pPr>
+        <w:rPr>
+          <w:lang w:val="de-DE"/>
+        </w:rPr>
+      </w:pPr>
+      <w:r>
+        <w:rPr>
+          <w:lang w:val="de-DE"/>
+        </w:rPr>
+        <w:t xml:space="preserve">Demokratie hat seinen Ursprung im sechsten Jahrhundert v. Chr. In Athen. Die heutige Hauptstadt Griechenlands war damals die größte </w:t>
+      </w:r>
+      <w:r>
+        <w:rPr>
+          <w:lang w:val="de-DE"/>
+        </w:rPr>
+        <w:t xml:space="preserve">Polis des antiken Griechenlands mit großem kulturellem und politischen Einfluss in der damaligen Welt. In der historischen Forschung wird diese erste Form der Demokratie heute als „attische Demokratie“ bezeichnet, benannt nach dem attisch-delischen Seebund, einem Bündnis zwischen Athen und anderen Polis in und um die Region Attika. Die Geschichte Griechenland im 8. Und 7. Jahrhundert v. Chr. Ist geprägt von einer </w:t>
+      </w:r>
+      <w:r>
+        <w:rPr>
+          <w:lang w:val="de-DE"/>
+        </w:rPr>
+        <w:t xml:space="preserve">Vorherrschaft der wohlhabenden Bürger über die ärmere Bevölkerung. Im 7. Jahrhundert. beseitigte der Adel die Demokratie und schufen damit eine Aristokratie. Während die Adeligen fast das gesamte Ackerland besaßen, verarmten immer mehr eigentlich freie Bauern und wurden dadurch zu Schuldknechtschaft gezwungen. Nachdem </w:t>
+      </w:r>
+      <w:r>
+        <w:rPr>
+          <w:lang w:val="de-DE"/>
+        </w:rPr>
+        <w:t>mit der Münzprägung eine einfache Form des Kapitalismus nach Athen kam, hatten die Wohlhabendsten nun immer mehr Möglichkeiten ihren Reichtum auszuweiten, was sie unter anderem auch durch Handel mit anderen Gebieten taten. Sie ließen günstiges Getreide importieren, mit denen die einheimischen Bauern nicht konkurrieren konnten, sodass ihnen keine Andere Wahl blieb als sich Geld von den Aristokraten zu leihen. Dennoch hatten sie keinerlei Chance ihre Schulden abzubauen, zumal ihnen das Prinzip der Verzinsung den Schuldenabbau erheblich erschwerte. Somit wurden ehemals freie Athener durch die Schuldknechtschaft praktisch zu Sklaven.</w:t>
       </w:r>
       <w:bookmarkStart w:id="0" w:name="_GoBack"/>
       <w:bookmarkEnd w:id="0"/>
@@ -1329,6 +1402,29 @@
     <w:semiHidden/>
     <w:unhideWhenUsed/>
   </w:style>
+  <w:style w:type="character" w:styleId="Hyperlink">
+    <w:name w:val="Hyperlink"/>
+    <w:basedOn w:val="DefaultParagraphFont"/>
+    <w:uiPriority w:val="99"/>
+    <w:unhideWhenUsed/>
+    <w:rsid w:val="009B27EC"/>
+    <w:rPr>
+      <w:color w:val="0563C1" w:themeColor="hyperlink"/>
+      <w:u w:val="single"/>
+    </w:rPr>
+  </w:style>
+  <w:style w:type="character" w:styleId="UnresolvedMention">
+    <w:name w:val="Unresolved Mention"/>
+    <w:basedOn w:val="DefaultParagraphFont"/>
+    <w:uiPriority w:val="99"/>
+    <w:semiHidden/>
+    <w:unhideWhenUsed/>
+    <w:rsid w:val="009B27EC"/>
+    <w:rPr>
+      <w:color w:val="808080"/>
+      <w:shd w:val="clear" w:color="auto" w:fill="E6E6E6"/>
+    </w:rPr>
+  </w:style>
 </w:styles>
 </file>
 
@@ -1632,7 +1728,7 @@
 </file>
 
 <file path=customXml/itemProps1.xml><?xml version="1.0" encoding="utf-8"?>
-<ds:datastoreItem xmlns:ds="http://schemas.openxmlformats.org/officeDocument/2006/customXml" ds:itemID="{9474AAD4-4F70-40C0-9277-7CE5516D19C2}">
+<ds:datastoreItem xmlns:ds="http://schemas.openxmlformats.org/officeDocument/2006/customXml" ds:itemID="{DC336481-0FCC-416D-9B0C-95BA426E2F0E}">
   <ds:schemaRefs>
     <ds:schemaRef ds:uri="http://schemas.openxmlformats.org/officeDocument/2006/bibliography"/>
   </ds:schemaRefs>

</xml_diff>